<commit_message>
Finished the 22nd and created the 4th ticket
</commit_message>
<xml_diff>
--- a/22.docx
+++ b/22.docx
@@ -13,42 +13,7 @@
         <w:rPr>
           <w:lang w:val="ru-RU"/>
         </w:rPr>
-        <w:t xml:space="preserve">22. Идеал научного познания в концепции Майкла </w:t>
-      </w:r>
-      <w:proofErr w:type="spellStart"/>
-      <w:r>
-        <w:rPr>
-          <w:lang w:val="ru-RU"/>
-        </w:rPr>
-        <w:t>Полани</w:t>
-      </w:r>
-      <w:proofErr w:type="spellEnd"/>
-    </w:p>
-    <w:p>
-      <w:pPr>
-        <w:rPr>
-          <w:lang w:val="ru-RU"/>
-        </w:rPr>
-      </w:pPr>
-      <w:r>
-        <w:rPr>
-          <w:lang w:val="ru-RU"/>
-        </w:rPr>
-        <w:t xml:space="preserve">Майкл </w:t>
-      </w:r>
-      <w:proofErr w:type="spellStart"/>
-      <w:r>
-        <w:rPr>
-          <w:lang w:val="ru-RU"/>
-        </w:rPr>
-        <w:t>Полани</w:t>
-      </w:r>
-      <w:proofErr w:type="spellEnd"/>
-      <w:r>
-        <w:rPr>
-          <w:lang w:val="ru-RU"/>
-        </w:rPr>
-        <w:t xml:space="preserve"> – химик, сторонник исторического направления в философии науки.</w:t>
+        <w:t>22. Идеал научного познания в концепции Майкла Полани</w:t>
       </w:r>
     </w:p>
     <w:p>
@@ -57,19 +22,11 @@
           <w:lang w:val="ru-RU"/>
         </w:rPr>
       </w:pPr>
-      <w:proofErr w:type="spellStart"/>
       <w:r>
         <w:rPr>
           <w:lang w:val="ru-RU"/>
         </w:rPr>
-        <w:t>Полани</w:t>
-      </w:r>
-      <w:proofErr w:type="spellEnd"/>
-      <w:r>
-        <w:rPr>
-          <w:lang w:val="ru-RU"/>
-        </w:rPr>
-        <w:t xml:space="preserve"> предлагает отказаться от идеала научной беспристрастности. Это в точных науках ложный идеал, в точных науках, поскольку не приносит результата, но в биологии, филологии и социологии он является разрушительным, искажающимся нашим мировоззрением.</w:t>
+        <w:t>Майкл Полани – химик, сторонник исторического направления в философии науки.</w:t>
       </w:r>
     </w:p>
     <w:p>
@@ -78,19 +35,11 @@
           <w:lang w:val="ru-RU"/>
         </w:rPr>
       </w:pPr>
-      <w:proofErr w:type="spellStart"/>
       <w:r>
         <w:rPr>
           <w:lang w:val="ru-RU"/>
         </w:rPr>
-        <w:t>Полани</w:t>
-      </w:r>
-      <w:proofErr w:type="spellEnd"/>
-      <w:r>
-        <w:rPr>
-          <w:lang w:val="ru-RU"/>
-        </w:rPr>
-        <w:t xml:space="preserve"> предлагает новый идеал знания на основе личного знания.</w:t>
+        <w:t>Полани предлагает отказаться от идеала научной беспристрастности. Это в точных науках ложный идеал, в точных науках, поскольку не приносит результата, но в биологии, филологии и социологии он является разрушительным, искажающимся нашим мировоззрением.</w:t>
       </w:r>
     </w:p>
     <w:p>
@@ -99,14 +48,25 @@
           <w:lang w:val="ru-RU"/>
         </w:rPr>
       </w:pPr>
-      <w:proofErr w:type="spellStart"/>
       <w:r>
         <w:rPr>
           <w:lang w:val="ru-RU"/>
         </w:rPr>
-        <w:t>Здейсь</w:t>
+        <w:t>Полани предлагает новый идеал знания на основе личного знания.</w:t>
       </w:r>
-      <w:proofErr w:type="spellEnd"/>
+    </w:p>
+    <w:p>
+      <w:pPr>
+        <w:rPr>
+          <w:lang w:val="ru-RU"/>
+        </w:rPr>
+      </w:pPr>
+      <w:r>
+        <w:rPr>
+          <w:lang w:val="ru-RU"/>
+        </w:rPr>
+        <w:t>Здесь</w:t>
+      </w:r>
       <w:r>
         <w:rPr>
           <w:lang w:val="ru-RU"/>
@@ -126,33 +86,17 @@
         </w:rPr>
         <w:t xml:space="preserve">Это разрешается трактовкой понятия знания. К его </w:t>
       </w:r>
-      <w:proofErr w:type="spellStart"/>
       <w:r>
         <w:rPr>
           <w:lang w:val="ru-RU"/>
         </w:rPr>
-        <w:t>пресмотру</w:t>
+        <w:t>пересмотру</w:t>
       </w:r>
-      <w:proofErr w:type="spellEnd"/>
       <w:r>
         <w:rPr>
           <w:lang w:val="ru-RU"/>
         </w:rPr>
-        <w:t xml:space="preserve"> </w:t>
-      </w:r>
-      <w:proofErr w:type="spellStart"/>
-      <w:r>
-        <w:rPr>
-          <w:lang w:val="ru-RU"/>
-        </w:rPr>
-        <w:t>Полани</w:t>
-      </w:r>
-      <w:proofErr w:type="spellEnd"/>
-      <w:r>
-        <w:rPr>
-          <w:lang w:val="ru-RU"/>
-        </w:rPr>
-        <w:t xml:space="preserve"> предлагает понятие </w:t>
+        <w:t xml:space="preserve"> Полани предлагает понятие </w:t>
       </w:r>
       <w:proofErr w:type="spellStart"/>
       <w:r>
@@ -383,7 +327,7 @@
                           </pic:cNvPicPr>
                         </pic:nvPicPr>
                         <pic:blipFill>
-                          <a:blip r:embed="rId4"/>
+                          <a:blip r:embed="rId5"/>
                           <a:stretch>
                             <a:fillRect/>
                           </a:stretch>
@@ -507,7 +451,7 @@
                   </v:textbox>
                 </v:shape>
                 <v:shape id="Рисунок 7" o:spid="_x0000_s1031" type="#_x0000_t75" style="position:absolute;left:21520;top:5233;width:10571;height:11619;visibility:visible;mso-wrap-style:square" o:gfxdata="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">
-                  <v:imagedata r:id="rId5" o:title=""/>
+                  <v:imagedata r:id="rId6" o:title=""/>
                   <v:path arrowok="t"/>
                 </v:shape>
                 <w10:anchorlock/>
@@ -573,19 +517,11 @@
           <w:lang w:val="ru-RU"/>
         </w:rPr>
       </w:pPr>
-      <w:proofErr w:type="spellStart"/>
       <w:r>
         <w:rPr>
           <w:lang w:val="ru-RU"/>
         </w:rPr>
-        <w:t>Полани</w:t>
-      </w:r>
-      <w:proofErr w:type="spellEnd"/>
-      <w:r>
-        <w:rPr>
-          <w:lang w:val="ru-RU"/>
-        </w:rPr>
-        <w:t xml:space="preserve"> показывает историю науки, но в которой вера возведена разумом</w:t>
+        <w:t>Полани показывает историю науки, но в которой вера возведена разумом</w:t>
       </w:r>
       <w:r>
         <w:rPr>
@@ -593,14 +529,12 @@
         </w:rPr>
         <w:t xml:space="preserve">. Вера была отнесена к субъективному мнению. Это привело к недоверию человека к миру и к самому себе. В итоге это </w:t>
       </w:r>
-      <w:proofErr w:type="spellStart"/>
       <w:r>
         <w:rPr>
           <w:lang w:val="ru-RU"/>
         </w:rPr>
-        <w:t>породилоскептицизм</w:t>
+        <w:t>породило скептицизм</w:t>
       </w:r>
-      <w:proofErr w:type="spellEnd"/>
       <w:r>
         <w:rPr>
           <w:lang w:val="ru-RU"/>
@@ -614,19 +548,11 @@
           <w:lang w:val="ru-RU"/>
         </w:rPr>
       </w:pPr>
-      <w:proofErr w:type="spellStart"/>
       <w:r>
         <w:rPr>
           <w:lang w:val="ru-RU"/>
         </w:rPr>
-        <w:t>Полани</w:t>
-      </w:r>
-      <w:proofErr w:type="spellEnd"/>
-      <w:r>
-        <w:rPr>
-          <w:lang w:val="ru-RU"/>
-        </w:rPr>
-        <w:t xml:space="preserve"> предлагает вернуть веру в познание, как условие доверия человека к миру.</w:t>
+        <w:t>Полани предлагает вернуть веру в познание, как условие доверия человека к миру.</w:t>
       </w:r>
     </w:p>
     <w:p>
@@ -649,7 +575,7 @@
             <wp:cNvGraphicFramePr/>
             <a:graphic xmlns:a="http://schemas.openxmlformats.org/drawingml/2006/main">
               <a:graphicData uri="http://schemas.openxmlformats.org/drawingml/2006/diagram">
-                <dgm:relIds xmlns:dgm="http://schemas.openxmlformats.org/drawingml/2006/diagram" xmlns:r="http://schemas.openxmlformats.org/officeDocument/2006/relationships" r:dm="rId6" r:lo="rId7" r:qs="rId8" r:cs="rId9"/>
+                <dgm:relIds xmlns:dgm="http://schemas.openxmlformats.org/drawingml/2006/diagram" xmlns:r="http://schemas.openxmlformats.org/officeDocument/2006/relationships" r:dm="rId7" r:lo="rId8" r:qs="rId9" r:cs="rId10"/>
               </a:graphicData>
             </a:graphic>
           </wp:inline>
@@ -663,20 +589,394 @@
         </w:rPr>
       </w:pPr>
     </w:p>
+    <w:tbl>
+      <w:tblPr>
+        <w:tblStyle w:val="af3"/>
+        <w:tblW w:w="0" w:type="auto"/>
+        <w:tblLook w:val="04A0" w:firstRow="1" w:lastRow="0" w:firstColumn="1" w:lastColumn="0" w:noHBand="0" w:noVBand="1"/>
+      </w:tblPr>
+      <w:tblGrid>
+        <w:gridCol w:w="9345"/>
+      </w:tblGrid>
+      <w:tr>
+        <w:tc>
+          <w:tcPr>
+            <w:tcW w:w="9345" w:type="dxa"/>
+          </w:tcPr>
+          <w:p>
+            <w:pPr>
+              <w:rPr>
+                <w:lang w:val="ru-RU"/>
+              </w:rPr>
+            </w:pPr>
+            <w:r>
+              <w:rPr>
+                <w:lang w:val="ru-RU"/>
+              </w:rPr>
+              <w:t>вера – вероятность (случайность)</w:t>
+            </w:r>
+          </w:p>
+        </w:tc>
+      </w:tr>
+      <w:tr>
+        <w:tc>
+          <w:tcPr>
+            <w:tcW w:w="9345" w:type="dxa"/>
+          </w:tcPr>
+          <w:p>
+            <w:pPr>
+              <w:rPr>
+                <w:lang w:val="en-US"/>
+              </w:rPr>
+            </w:pPr>
+            <w:proofErr w:type="spellStart"/>
+            <w:r>
+              <w:rPr>
+                <w:lang w:val="en-US"/>
+              </w:rPr>
+              <w:t>proba</w:t>
+            </w:r>
+            <w:proofErr w:type="spellEnd"/>
+            <w:r>
+              <w:rPr>
+                <w:lang w:val="en-US"/>
+              </w:rPr>
+              <w:t xml:space="preserve"> | </w:t>
+            </w:r>
+            <w:proofErr w:type="spellStart"/>
+            <w:r>
+              <w:rPr>
+                <w:lang w:val="en-US"/>
+              </w:rPr>
+              <w:t>litas</w:t>
+            </w:r>
+            <w:proofErr w:type="spellEnd"/>
+          </w:p>
+          <w:p>
+            <w:pPr>
+              <w:rPr>
+                <w:lang w:val="ru-RU"/>
+              </w:rPr>
+            </w:pPr>
+            <w:r>
+              <w:rPr>
+                <w:lang w:val="ru-RU"/>
+              </w:rPr>
+              <w:t>испытание</w:t>
+            </w:r>
+          </w:p>
+        </w:tc>
+      </w:tr>
+    </w:tbl>
     <w:p>
       <w:pPr>
         <w:rPr>
           <w:lang w:val="ru-RU"/>
         </w:rPr>
       </w:pPr>
+    </w:p>
+    <w:p>
+      <w:pPr>
+        <w:rPr>
+          <w:lang w:val="ru-RU"/>
+        </w:rPr>
+      </w:pPr>
       <w:r>
         <w:rPr>
           <w:lang w:val="ru-RU"/>
         </w:rPr>
-        <w:t>!!! возможно, надо будет дополнить из лекции от 1 марта!</w:t>
+        <w:t>Полани предлагает восстановить в правах недосказанные убеждения. Он формулирует фидуциарный модус (</w:t>
+      </w:r>
+      <w:r>
+        <w:rPr>
+          <w:lang w:val="en-US"/>
+        </w:rPr>
+        <w:t>fideo</w:t>
+      </w:r>
+      <w:r>
+        <w:rPr>
+          <w:lang w:val="ru-RU"/>
+        </w:rPr>
+        <w:t xml:space="preserve"> – </w:t>
+      </w:r>
+      <w:r>
+        <w:rPr>
+          <w:lang w:val="ru-RU"/>
+        </w:rPr>
+        <w:t>верую).</w:t>
+      </w:r>
+    </w:p>
+    <w:p>
+      <w:pPr>
+        <w:rPr>
+          <w:lang w:val="ru-RU"/>
+        </w:rPr>
+      </w:pPr>
+      <w:r>
+        <w:rPr>
+          <w:lang w:val="ru-RU"/>
+        </w:rPr>
+        <w:t xml:space="preserve">Такой модус нацелен на уход от опасностей субъективизма через слова «я полагаю, что», которые </w:t>
+      </w:r>
+      <w:r>
+        <w:rPr>
+          <w:lang w:val="ru-RU"/>
+        </w:rPr>
+        <w:t>снимают</w:t>
+      </w:r>
+      <w:r>
+        <w:rPr>
+          <w:lang w:val="ru-RU"/>
+        </w:rPr>
+        <w:t xml:space="preserve"> противоречия между высказываниями, </w:t>
+      </w:r>
+      <w:proofErr w:type="spellStart"/>
+      <w:r>
+        <w:rPr>
+          <w:lang w:val="ru-RU"/>
+        </w:rPr>
+        <w:t>касаемыми</w:t>
+      </w:r>
+      <w:proofErr w:type="spellEnd"/>
+      <w:r>
+        <w:rPr>
+          <w:lang w:val="ru-RU"/>
+        </w:rPr>
+        <w:t xml:space="preserve"> веры и высказываниями о факте.</w:t>
+      </w:r>
+    </w:p>
+    <w:p>
+      <w:pPr>
+        <w:rPr>
+          <w:lang w:val="ru-RU"/>
+        </w:rPr>
+      </w:pPr>
+      <w:r>
+        <w:rPr>
+          <w:lang w:val="ru-RU"/>
+        </w:rPr>
+        <w:t xml:space="preserve">Быть </w:t>
+      </w:r>
+      <w:r>
+        <w:rPr>
+          <w:lang w:val="ru-RU"/>
+        </w:rPr>
+        <w:t>объективным</w:t>
+      </w:r>
+      <w:r>
+        <w:rPr>
+          <w:lang w:val="ru-RU"/>
+        </w:rPr>
+        <w:t xml:space="preserve"> – ничего не принимать на веру, т.е. не верить, а знать.</w:t>
+      </w:r>
+    </w:p>
+    <w:p>
+      <w:pPr>
+        <w:rPr>
+          <w:lang w:val="ru-RU"/>
+        </w:rPr>
+      </w:pPr>
+      <w:r>
+        <w:rPr>
+          <w:lang w:val="ru-RU"/>
+        </w:rPr>
+        <w:t xml:space="preserve">У Полани то же самое: быть убежденным – означает знать. Более того, вера выражается в эмоциях – это означает биться над проблемой, значит верить, что она имеет решение, радоваться открытию – принимать его за истину. Здесь преодолеваются вечное и личное, объективное через </w:t>
+      </w:r>
+      <w:r>
+        <w:rPr>
+          <w:lang w:val="ru-RU"/>
+        </w:rPr>
+        <w:t>самоотдачу</w:t>
+      </w:r>
+      <w:r>
+        <w:rPr>
+          <w:lang w:val="ru-RU"/>
+        </w:rPr>
+        <w:t xml:space="preserve">, которой предлагает выбор и ответственность. Полани </w:t>
+      </w:r>
+      <w:r>
+        <w:rPr>
+          <w:lang w:val="ru-RU"/>
+        </w:rPr>
+        <w:t>формулирует</w:t>
+      </w:r>
+      <w:r>
+        <w:rPr>
+          <w:lang w:val="ru-RU"/>
+        </w:rPr>
+        <w:t xml:space="preserve"> объективистскую проблему или конфликт между:</w:t>
+      </w:r>
+    </w:p>
+    <w:p>
+      <w:pPr>
+        <w:pStyle w:val="af4"/>
+        <w:numPr>
+          <w:ilvl w:val="0"/>
+          <w:numId w:val="1"/>
+        </w:numPr>
+        <w:rPr>
+          <w:lang w:val="ru-RU"/>
+        </w:rPr>
+      </w:pPr>
+      <w:r>
+        <w:rPr>
+          <w:lang w:val="ru-RU"/>
+        </w:rPr>
+        <w:t xml:space="preserve">личностью и </w:t>
+      </w:r>
+      <w:r>
+        <w:rPr>
+          <w:lang w:val="ru-RU"/>
+        </w:rPr>
+        <w:t>беспристрастностью</w:t>
+      </w:r>
+      <w:r>
+        <w:rPr>
+          <w:lang w:val="ru-RU"/>
+        </w:rPr>
+        <w:t>, которая отказывает личности;</w:t>
+      </w:r>
+    </w:p>
+    <w:p>
+      <w:pPr>
+        <w:pStyle w:val="af4"/>
+        <w:numPr>
+          <w:ilvl w:val="0"/>
+          <w:numId w:val="1"/>
+        </w:numPr>
+        <w:rPr>
+          <w:lang w:val="ru-RU"/>
+        </w:rPr>
+      </w:pPr>
+      <w:r>
+        <w:rPr>
+          <w:lang w:val="ru-RU"/>
+        </w:rPr>
+        <w:t xml:space="preserve">жажда душевного равновесия, которая побуждает восстановление привязанностей. Или, как показал Юм – это колебания между скептицизмом, которому не </w:t>
+      </w:r>
+      <w:r>
+        <w:rPr>
+          <w:lang w:val="ru-RU"/>
+        </w:rPr>
+        <w:t>хватает</w:t>
+      </w:r>
+      <w:r>
+        <w:rPr>
+          <w:lang w:val="ru-RU"/>
+        </w:rPr>
+        <w:t xml:space="preserve"> убежденности и фанатизмом, или убежденностью, которая часто не </w:t>
+      </w:r>
+      <w:r>
+        <w:rPr>
+          <w:lang w:val="ru-RU"/>
+        </w:rPr>
+        <w:t>осознаёт</w:t>
       </w:r>
       <w:bookmarkStart w:id="0" w:name="_GoBack"/>
       <w:bookmarkEnd w:id="0"/>
+      <w:r>
+        <w:rPr>
+          <w:lang w:val="ru-RU"/>
+        </w:rPr>
+        <w:t xml:space="preserve"> своих действий.</w:t>
+      </w:r>
+    </w:p>
+    <w:p>
+      <w:pPr>
+        <w:pStyle w:val="af4"/>
+        <w:numPr>
+          <w:ilvl w:val="0"/>
+          <w:numId w:val="1"/>
+        </w:numPr>
+        <w:rPr>
+          <w:lang w:val="ru-RU"/>
+        </w:rPr>
+      </w:pPr>
+      <w:r>
+        <w:rPr>
+          <w:lang w:val="ru-RU"/>
+        </w:rPr>
+        <w:t xml:space="preserve">Полани критикует модель науки, которая называется </w:t>
+      </w:r>
+      <w:r>
+        <w:rPr>
+          <w:lang w:val="ru-RU"/>
+        </w:rPr>
+        <w:t>стандартной,</w:t>
+      </w:r>
+      <w:r>
+        <w:rPr>
+          <w:lang w:val="ru-RU"/>
+        </w:rPr>
+        <w:t xml:space="preserve"> и которая опирается на позитивизм и раскрывается в трех чертах:</w:t>
+      </w:r>
+    </w:p>
+    <w:p>
+      <w:pPr>
+        <w:pStyle w:val="af4"/>
+        <w:numPr>
+          <w:ilvl w:val="1"/>
+          <w:numId w:val="1"/>
+        </w:numPr>
+        <w:rPr>
+          <w:lang w:val="ru-RU"/>
+        </w:rPr>
+      </w:pPr>
+      <w:r>
+        <w:rPr>
+          <w:lang w:val="ru-RU"/>
+        </w:rPr>
+        <w:t>автономность науки (независимость)</w:t>
+      </w:r>
+    </w:p>
+    <w:p>
+      <w:pPr>
+        <w:pStyle w:val="af4"/>
+        <w:numPr>
+          <w:ilvl w:val="1"/>
+          <w:numId w:val="1"/>
+        </w:numPr>
+        <w:rPr>
+          <w:lang w:val="ru-RU"/>
+        </w:rPr>
+      </w:pPr>
+      <w:r>
+        <w:rPr>
+          <w:lang w:val="ru-RU"/>
+        </w:rPr>
+        <w:t>нейтральность ее языка или языка наблюдения</w:t>
+      </w:r>
+    </w:p>
+    <w:p>
+      <w:pPr>
+        <w:pStyle w:val="af4"/>
+        <w:numPr>
+          <w:ilvl w:val="1"/>
+          <w:numId w:val="1"/>
+        </w:numPr>
+        <w:rPr>
+          <w:lang w:val="ru-RU"/>
+        </w:rPr>
+      </w:pPr>
+      <w:r>
+        <w:rPr>
+          <w:lang w:val="ru-RU"/>
+        </w:rPr>
+        <w:t>беспристрастность или свобода от ценностей</w:t>
+      </w:r>
+    </w:p>
+    <w:p>
+      <w:pPr>
+        <w:rPr>
+          <w:lang w:val="ru-RU"/>
+        </w:rPr>
+      </w:pPr>
+      <w:r>
+        <w:rPr>
+          <w:lang w:val="ru-RU"/>
+        </w:rPr>
+        <w:t>Полани настаивает на том, что познание основывается на чувстве призвания, которое лежит в основе чувств личной ответственности.</w:t>
+      </w:r>
     </w:p>
     <w:sectPr>
       <w:pgSz w:w="11906" w:h="16838"/>
@@ -686,6 +986,103 @@
     </w:sectPr>
   </w:body>
 </w:document>
+</file>
+
+<file path=word/numbering.xml><?xml version="1.0" encoding="utf-8"?>
+<w:numbering xmlns:wpc="http://schemas.microsoft.com/office/word/2010/wordprocessingCanvas" xmlns:mc="http://schemas.openxmlformats.org/markup-compatibility/2006" xmlns:o="urn:schemas-microsoft-com:office:office" xmlns:r="http://schemas.openxmlformats.org/officeDocument/2006/relationships" xmlns:m="http://schemas.openxmlformats.org/officeDocument/2006/math" xmlns:v="urn:schemas-microsoft-com:vml" xmlns:wp14="http://schemas.microsoft.com/office/word/2010/wordprocessingDrawing" xmlns:wp="http://schemas.openxmlformats.org/drawingml/2006/wordprocessingDrawing" xmlns:w10="urn:schemas-microsoft-com:office:word" xmlns:w="http://schemas.openxmlformats.org/wordprocessingml/2006/main" xmlns:w14="http://schemas.microsoft.com/office/word/2010/wordml" xmlns:w15="http://schemas.microsoft.com/office/word/2012/wordml" xmlns:wpg="http://schemas.microsoft.com/office/word/2010/wordprocessingGroup" xmlns:wpi="http://schemas.microsoft.com/office/word/2010/wordprocessingInk" xmlns:wne="http://schemas.microsoft.com/office/word/2006/wordml" xmlns:wps="http://schemas.microsoft.com/office/word/2010/wordprocessingShape" mc:Ignorable="w14 w15 wp14">
+  <w:abstractNum w:abstractNumId="0" w15:restartNumberingAfterBreak="0">
+    <w:nsid w:val="75312DE2"/>
+    <w:multiLevelType w:val="hybridMultilevel"/>
+    <w:tmpl w:val="DCAEBBF8"/>
+    <w:lvl w:ilvl="0" w:tplc="08090011">
+      <w:start w:val="1"/>
+      <w:numFmt w:val="decimal"/>
+      <w:lvlText w:val="%1)"/>
+      <w:lvlJc w:val="left"/>
+      <w:pPr>
+        <w:ind w:left="720" w:hanging="360"/>
+      </w:pPr>
+      <w:rPr>
+        <w:rFonts w:hint="default"/>
+      </w:rPr>
+    </w:lvl>
+    <w:lvl w:ilvl="1" w:tplc="0419001B">
+      <w:start w:val="1"/>
+      <w:numFmt w:val="lowerRoman"/>
+      <w:lvlText w:val="%2."/>
+      <w:lvlJc w:val="right"/>
+      <w:pPr>
+        <w:ind w:left="1440" w:hanging="360"/>
+      </w:pPr>
+    </w:lvl>
+    <w:lvl w:ilvl="2" w:tplc="0809001B" w:tentative="1">
+      <w:start w:val="1"/>
+      <w:numFmt w:val="lowerRoman"/>
+      <w:lvlText w:val="%3."/>
+      <w:lvlJc w:val="right"/>
+      <w:pPr>
+        <w:ind w:left="2160" w:hanging="180"/>
+      </w:pPr>
+    </w:lvl>
+    <w:lvl w:ilvl="3" w:tplc="0809000F" w:tentative="1">
+      <w:start w:val="1"/>
+      <w:numFmt w:val="decimal"/>
+      <w:lvlText w:val="%4."/>
+      <w:lvlJc w:val="left"/>
+      <w:pPr>
+        <w:ind w:left="2880" w:hanging="360"/>
+      </w:pPr>
+    </w:lvl>
+    <w:lvl w:ilvl="4" w:tplc="08090019" w:tentative="1">
+      <w:start w:val="1"/>
+      <w:numFmt w:val="lowerLetter"/>
+      <w:lvlText w:val="%5."/>
+      <w:lvlJc w:val="left"/>
+      <w:pPr>
+        <w:ind w:left="3600" w:hanging="360"/>
+      </w:pPr>
+    </w:lvl>
+    <w:lvl w:ilvl="5" w:tplc="0809001B" w:tentative="1">
+      <w:start w:val="1"/>
+      <w:numFmt w:val="lowerRoman"/>
+      <w:lvlText w:val="%6."/>
+      <w:lvlJc w:val="right"/>
+      <w:pPr>
+        <w:ind w:left="4320" w:hanging="180"/>
+      </w:pPr>
+    </w:lvl>
+    <w:lvl w:ilvl="6" w:tplc="0809000F" w:tentative="1">
+      <w:start w:val="1"/>
+      <w:numFmt w:val="decimal"/>
+      <w:lvlText w:val="%7."/>
+      <w:lvlJc w:val="left"/>
+      <w:pPr>
+        <w:ind w:left="5040" w:hanging="360"/>
+      </w:pPr>
+    </w:lvl>
+    <w:lvl w:ilvl="7" w:tplc="08090019" w:tentative="1">
+      <w:start w:val="1"/>
+      <w:numFmt w:val="lowerLetter"/>
+      <w:lvlText w:val="%8."/>
+      <w:lvlJc w:val="left"/>
+      <w:pPr>
+        <w:ind w:left="5760" w:hanging="360"/>
+      </w:pPr>
+    </w:lvl>
+    <w:lvl w:ilvl="8" w:tplc="0809001B" w:tentative="1">
+      <w:start w:val="1"/>
+      <w:numFmt w:val="lowerRoman"/>
+      <w:lvlText w:val="%9."/>
+      <w:lvlJc w:val="right"/>
+      <w:pPr>
+        <w:ind w:left="6480" w:hanging="180"/>
+      </w:pPr>
+    </w:lvl>
+  </w:abstractNum>
+  <w:num w:numId="1">
+    <w:abstractNumId w:val="0"/>
+  </w:num>
+</w:numbering>
 </file>
 
 <file path=word/styles.xml><?xml version="1.0" encoding="utf-8"?>
@@ -1721,6 +2118,36 @@
       <w:outlineLvl w:val="9"/>
     </w:pPr>
   </w:style>
+  <w:style w:type="table" w:styleId="af3">
+    <w:name w:val="Table Grid"/>
+    <w:basedOn w:val="a1"/>
+    <w:uiPriority w:val="39"/>
+    <w:rsid w:val="00C96EBB"/>
+    <w:pPr>
+      <w:spacing w:after="0" w:line="240" w:lineRule="auto"/>
+    </w:pPr>
+    <w:tblPr>
+      <w:tblBorders>
+        <w:top w:val="single" w:sz="4" w:space="0" w:color="auto"/>
+        <w:left w:val="single" w:sz="4" w:space="0" w:color="auto"/>
+        <w:bottom w:val="single" w:sz="4" w:space="0" w:color="auto"/>
+        <w:right w:val="single" w:sz="4" w:space="0" w:color="auto"/>
+        <w:insideH w:val="single" w:sz="4" w:space="0" w:color="auto"/>
+        <w:insideV w:val="single" w:sz="4" w:space="0" w:color="auto"/>
+      </w:tblBorders>
+    </w:tblPr>
+  </w:style>
+  <w:style w:type="paragraph" w:styleId="af4">
+    <w:name w:val="List Paragraph"/>
+    <w:basedOn w:val="a"/>
+    <w:uiPriority w:val="34"/>
+    <w:qFormat/>
+    <w:rsid w:val="00C96EBB"/>
+    <w:pPr>
+      <w:ind w:left="720"/>
+      <w:contextualSpacing/>
+    </w:pPr>
+  </w:style>
 </w:styles>
 </file>
 
@@ -2810,6 +3237,13 @@
         </dgm:presLayoutVars>
       </dgm:prSet>
       <dgm:spPr/>
+      <dgm:t>
+        <a:bodyPr/>
+        <a:lstStyle/>
+        <a:p>
+          <a:endParaRPr lang="en-GB"/>
+        </a:p>
+      </dgm:t>
     </dgm:pt>
     <dgm:pt modelId="{912ADADC-E1AC-4DEE-8513-D61E073E388E}" type="pres">
       <dgm:prSet presAssocID="{938D24B0-5060-42E2-9667-8CA935EEA60D}" presName="dummyMaxCanvas" presStyleCnt="0">
@@ -2824,6 +3258,13 @@
         </dgm:presLayoutVars>
       </dgm:prSet>
       <dgm:spPr/>
+      <dgm:t>
+        <a:bodyPr/>
+        <a:lstStyle/>
+        <a:p>
+          <a:endParaRPr lang="en-GB"/>
+        </a:p>
+      </dgm:t>
     </dgm:pt>
     <dgm:pt modelId="{71AF074C-5E0C-4937-BFD2-F6F43CA23520}" type="pres">
       <dgm:prSet presAssocID="{938D24B0-5060-42E2-9667-8CA935EEA60D}" presName="FiveNodes_2" presStyleLbl="node1" presStyleIdx="1" presStyleCnt="5">
@@ -2832,6 +3273,13 @@
         </dgm:presLayoutVars>
       </dgm:prSet>
       <dgm:spPr/>
+      <dgm:t>
+        <a:bodyPr/>
+        <a:lstStyle/>
+        <a:p>
+          <a:endParaRPr lang="en-GB"/>
+        </a:p>
+      </dgm:t>
     </dgm:pt>
     <dgm:pt modelId="{CEBDF7F8-69FF-40DE-9C37-0FE572F8DB56}" type="pres">
       <dgm:prSet presAssocID="{938D24B0-5060-42E2-9667-8CA935EEA60D}" presName="FiveNodes_3" presStyleLbl="node1" presStyleIdx="2" presStyleCnt="5">
@@ -2840,6 +3288,13 @@
         </dgm:presLayoutVars>
       </dgm:prSet>
       <dgm:spPr/>
+      <dgm:t>
+        <a:bodyPr/>
+        <a:lstStyle/>
+        <a:p>
+          <a:endParaRPr lang="en-GB"/>
+        </a:p>
+      </dgm:t>
     </dgm:pt>
     <dgm:pt modelId="{7017AE7E-95FB-42C0-9E7F-E9964CEDDAA0}" type="pres">
       <dgm:prSet presAssocID="{938D24B0-5060-42E2-9667-8CA935EEA60D}" presName="FiveNodes_4" presStyleLbl="node1" presStyleIdx="3" presStyleCnt="5">
@@ -2848,6 +3303,13 @@
         </dgm:presLayoutVars>
       </dgm:prSet>
       <dgm:spPr/>
+      <dgm:t>
+        <a:bodyPr/>
+        <a:lstStyle/>
+        <a:p>
+          <a:endParaRPr lang="en-GB"/>
+        </a:p>
+      </dgm:t>
     </dgm:pt>
     <dgm:pt modelId="{17DA71DE-322C-4828-9AD7-5425D49F2844}" type="pres">
       <dgm:prSet presAssocID="{938D24B0-5060-42E2-9667-8CA935EEA60D}" presName="FiveNodes_5" presStyleLbl="node1" presStyleIdx="4" presStyleCnt="5">
@@ -2871,6 +3333,13 @@
         </dgm:presLayoutVars>
       </dgm:prSet>
       <dgm:spPr/>
+      <dgm:t>
+        <a:bodyPr/>
+        <a:lstStyle/>
+        <a:p>
+          <a:endParaRPr lang="en-GB"/>
+        </a:p>
+      </dgm:t>
     </dgm:pt>
     <dgm:pt modelId="{17D3336D-9771-4A5B-A7A0-3C91A184A6E7}" type="pres">
       <dgm:prSet presAssocID="{938D24B0-5060-42E2-9667-8CA935EEA60D}" presName="FiveConn_2-3" presStyleLbl="fgAccFollowNode1" presStyleIdx="1" presStyleCnt="4">
@@ -2879,6 +3348,13 @@
         </dgm:presLayoutVars>
       </dgm:prSet>
       <dgm:spPr/>
+      <dgm:t>
+        <a:bodyPr/>
+        <a:lstStyle/>
+        <a:p>
+          <a:endParaRPr lang="en-GB"/>
+        </a:p>
+      </dgm:t>
     </dgm:pt>
     <dgm:pt modelId="{5BFAE55B-4A8B-422B-97C9-758C86FE6A91}" type="pres">
       <dgm:prSet presAssocID="{938D24B0-5060-42E2-9667-8CA935EEA60D}" presName="FiveConn_3-4" presStyleLbl="fgAccFollowNode1" presStyleIdx="2" presStyleCnt="4">
@@ -2887,6 +3363,13 @@
         </dgm:presLayoutVars>
       </dgm:prSet>
       <dgm:spPr/>
+      <dgm:t>
+        <a:bodyPr/>
+        <a:lstStyle/>
+        <a:p>
+          <a:endParaRPr lang="en-GB"/>
+        </a:p>
+      </dgm:t>
     </dgm:pt>
     <dgm:pt modelId="{2C4F8FA3-F1AA-4EEB-B2A0-49EA4BA229B5}" type="pres">
       <dgm:prSet presAssocID="{938D24B0-5060-42E2-9667-8CA935EEA60D}" presName="FiveConn_4-5" presStyleLbl="fgAccFollowNode1" presStyleIdx="3" presStyleCnt="4">
@@ -2895,6 +3378,13 @@
         </dgm:presLayoutVars>
       </dgm:prSet>
       <dgm:spPr/>
+      <dgm:t>
+        <a:bodyPr/>
+        <a:lstStyle/>
+        <a:p>
+          <a:endParaRPr lang="en-GB"/>
+        </a:p>
+      </dgm:t>
     </dgm:pt>
     <dgm:pt modelId="{17DA420E-96DD-486E-8064-C9BD5C248AEE}" type="pres">
       <dgm:prSet presAssocID="{938D24B0-5060-42E2-9667-8CA935EEA60D}" presName="FiveNodes_1_text" presStyleLbl="node1" presStyleIdx="4" presStyleCnt="5">
@@ -2903,6 +3393,13 @@
         </dgm:presLayoutVars>
       </dgm:prSet>
       <dgm:spPr/>
+      <dgm:t>
+        <a:bodyPr/>
+        <a:lstStyle/>
+        <a:p>
+          <a:endParaRPr lang="en-GB"/>
+        </a:p>
+      </dgm:t>
     </dgm:pt>
     <dgm:pt modelId="{629FC991-0501-4368-8C61-1E7AA0F28FF5}" type="pres">
       <dgm:prSet presAssocID="{938D24B0-5060-42E2-9667-8CA935EEA60D}" presName="FiveNodes_2_text" presStyleLbl="node1" presStyleIdx="4" presStyleCnt="5">
@@ -2911,6 +3408,13 @@
         </dgm:presLayoutVars>
       </dgm:prSet>
       <dgm:spPr/>
+      <dgm:t>
+        <a:bodyPr/>
+        <a:lstStyle/>
+        <a:p>
+          <a:endParaRPr lang="en-GB"/>
+        </a:p>
+      </dgm:t>
     </dgm:pt>
     <dgm:pt modelId="{A7636D8C-573B-4603-B99C-61F3E5A76E4A}" type="pres">
       <dgm:prSet presAssocID="{938D24B0-5060-42E2-9667-8CA935EEA60D}" presName="FiveNodes_3_text" presStyleLbl="node1" presStyleIdx="4" presStyleCnt="5">
@@ -2919,6 +3423,13 @@
         </dgm:presLayoutVars>
       </dgm:prSet>
       <dgm:spPr/>
+      <dgm:t>
+        <a:bodyPr/>
+        <a:lstStyle/>
+        <a:p>
+          <a:endParaRPr lang="en-GB"/>
+        </a:p>
+      </dgm:t>
     </dgm:pt>
     <dgm:pt modelId="{A66A83E4-E1BE-41C9-9382-CE0E657109FB}" type="pres">
       <dgm:prSet presAssocID="{938D24B0-5060-42E2-9667-8CA935EEA60D}" presName="FiveNodes_4_text" presStyleLbl="node1" presStyleIdx="4" presStyleCnt="5">
@@ -2927,6 +3438,13 @@
         </dgm:presLayoutVars>
       </dgm:prSet>
       <dgm:spPr/>
+      <dgm:t>
+        <a:bodyPr/>
+        <a:lstStyle/>
+        <a:p>
+          <a:endParaRPr lang="en-GB"/>
+        </a:p>
+      </dgm:t>
     </dgm:pt>
     <dgm:pt modelId="{77FEA822-B282-47AA-9BA9-739BB69A9531}" type="pres">
       <dgm:prSet presAssocID="{938D24B0-5060-42E2-9667-8CA935EEA60D}" presName="FiveNodes_5_text" presStyleLbl="node1" presStyleIdx="4" presStyleCnt="5">
@@ -2945,47 +3463,47 @@
     </dgm:pt>
   </dgm:ptLst>
   <dgm:cxnLst>
-    <dgm:cxn modelId="{E14EC67C-CB9D-4EA8-BA53-3314A696E4D7}" type="presOf" srcId="{3DF10474-EA7C-4593-B86B-2948FE79E015}" destId="{7017AE7E-95FB-42C0-9E7F-E9964CEDDAA0}" srcOrd="0" destOrd="0" presId="urn:microsoft.com/office/officeart/2005/8/layout/vProcess5"/>
-    <dgm:cxn modelId="{7D9FB804-DFDF-44A0-9E04-D490C4ADD1E5}" type="presOf" srcId="{351E66D0-3599-4611-91A4-3288CE42E081}" destId="{17DA71DE-322C-4828-9AD7-5425D49F2844}" srcOrd="0" destOrd="0" presId="urn:microsoft.com/office/officeart/2005/8/layout/vProcess5"/>
+    <dgm:cxn modelId="{E3FC9BF5-099B-429F-A93C-0D743635D588}" type="presOf" srcId="{351E66D0-3599-4611-91A4-3288CE42E081}" destId="{17DA71DE-322C-4828-9AD7-5425D49F2844}" srcOrd="0" destOrd="0" presId="urn:microsoft.com/office/officeart/2005/8/layout/vProcess5"/>
+    <dgm:cxn modelId="{D3B67E56-3495-47E3-8290-07242C103B05}" type="presOf" srcId="{3DF10474-EA7C-4593-B86B-2948FE79E015}" destId="{A66A83E4-E1BE-41C9-9382-CE0E657109FB}" srcOrd="1" destOrd="0" presId="urn:microsoft.com/office/officeart/2005/8/layout/vProcess5"/>
     <dgm:cxn modelId="{4F357D9F-280D-4571-BB45-5D7DA6933632}" srcId="{938D24B0-5060-42E2-9667-8CA935EEA60D}" destId="{05A510C6-74E4-4D21-8632-243D534FD012}" srcOrd="1" destOrd="0" parTransId="{99E2D3F7-5EF8-498F-9753-E9316DB3BDF7}" sibTransId="{CE54B525-FB44-4CCD-B971-CE7B10A7E1C2}"/>
+    <dgm:cxn modelId="{38ED44CD-60CA-4EC9-B833-3AF9C56DDF47}" srcId="{938D24B0-5060-42E2-9667-8CA935EEA60D}" destId="{9A7A85EC-BA72-4BD3-929C-652DB91B5ED2}" srcOrd="0" destOrd="0" parTransId="{21954B8E-5AC0-4348-AB99-CA6DC84F4A9E}" sibTransId="{3469DD57-2381-4AE8-913F-820162C5D5D3}"/>
+    <dgm:cxn modelId="{A0C99010-F624-4E3C-8E66-075379E3B730}" type="presOf" srcId="{9A7A85EC-BA72-4BD3-929C-652DB91B5ED2}" destId="{17DA420E-96DD-486E-8064-C9BD5C248AEE}" srcOrd="1" destOrd="0" presId="urn:microsoft.com/office/officeart/2005/8/layout/vProcess5"/>
+    <dgm:cxn modelId="{8DD73718-07D2-440E-8E82-DDE5406A9939}" type="presOf" srcId="{05A510C6-74E4-4D21-8632-243D534FD012}" destId="{629FC991-0501-4368-8C61-1E7AA0F28FF5}" srcOrd="1" destOrd="0" presId="urn:microsoft.com/office/officeart/2005/8/layout/vProcess5"/>
+    <dgm:cxn modelId="{9C130C0C-7994-4A3C-82C3-6A40E5CB36A9}" type="presOf" srcId="{3469DD57-2381-4AE8-913F-820162C5D5D3}" destId="{EF80A5C7-1257-4CB1-B7A8-30C079CC3D81}" srcOrd="0" destOrd="0" presId="urn:microsoft.com/office/officeart/2005/8/layout/vProcess5"/>
+    <dgm:cxn modelId="{B1A60577-8B12-4282-BED8-2D42F2E2E39D}" type="presOf" srcId="{E941F892-C15D-4D8F-86C6-E961C1A93635}" destId="{2C4F8FA3-F1AA-4EEB-B2A0-49EA4BA229B5}" srcOrd="0" destOrd="0" presId="urn:microsoft.com/office/officeart/2005/8/layout/vProcess5"/>
+    <dgm:cxn modelId="{CD67E103-6419-4D3C-962D-54D264604A0E}" type="presOf" srcId="{938D24B0-5060-42E2-9667-8CA935EEA60D}" destId="{3EB9669E-B84C-4A18-A0B5-4A4D12E792D9}" srcOrd="0" destOrd="0" presId="urn:microsoft.com/office/officeart/2005/8/layout/vProcess5"/>
+    <dgm:cxn modelId="{0BFCAAF5-4344-4C94-A64E-C1D16476563B}" type="presOf" srcId="{03D286A0-700A-4AEB-A3D5-8D8B0071FE39}" destId="{A7636D8C-573B-4603-B99C-61F3E5A76E4A}" srcOrd="1" destOrd="0" presId="urn:microsoft.com/office/officeart/2005/8/layout/vProcess5"/>
+    <dgm:cxn modelId="{DD65B1A8-5926-46FC-9AF7-E11F123175B2}" type="presOf" srcId="{351E66D0-3599-4611-91A4-3288CE42E081}" destId="{77FEA822-B282-47AA-9BA9-739BB69A9531}" srcOrd="1" destOrd="0" presId="urn:microsoft.com/office/officeart/2005/8/layout/vProcess5"/>
+    <dgm:cxn modelId="{911361BE-5002-4BD9-B076-F727353A9CAF}" srcId="{938D24B0-5060-42E2-9667-8CA935EEA60D}" destId="{3DF10474-EA7C-4593-B86B-2948FE79E015}" srcOrd="3" destOrd="0" parTransId="{ECC424DB-504D-4C74-911D-C49B8033BB96}" sibTransId="{E941F892-C15D-4D8F-86C6-E961C1A93635}"/>
+    <dgm:cxn modelId="{BE2871A8-CB0C-4A9D-875F-E84F78A2743F}" type="presOf" srcId="{CE54B525-FB44-4CCD-B971-CE7B10A7E1C2}" destId="{17D3336D-9771-4A5B-A7A0-3C91A184A6E7}" srcOrd="0" destOrd="0" presId="urn:microsoft.com/office/officeart/2005/8/layout/vProcess5"/>
+    <dgm:cxn modelId="{AC043B4C-FDC2-402A-97B1-0CD12B0B7422}" type="presOf" srcId="{03D286A0-700A-4AEB-A3D5-8D8B0071FE39}" destId="{CEBDF7F8-69FF-40DE-9C37-0FE572F8DB56}" srcOrd="0" destOrd="0" presId="urn:microsoft.com/office/officeart/2005/8/layout/vProcess5"/>
+    <dgm:cxn modelId="{6AADAE31-024F-4557-AF35-A5E542B669A4}" srcId="{938D24B0-5060-42E2-9667-8CA935EEA60D}" destId="{03D286A0-700A-4AEB-A3D5-8D8B0071FE39}" srcOrd="2" destOrd="0" parTransId="{F3DA734E-7141-4F02-9793-986775FA5D73}" sibTransId="{2499896B-D394-4438-B5A5-E703DFAB0384}"/>
+    <dgm:cxn modelId="{4EB01228-7D53-4086-A501-A54C7F6376D8}" type="presOf" srcId="{2499896B-D394-4438-B5A5-E703DFAB0384}" destId="{5BFAE55B-4A8B-422B-97C9-758C86FE6A91}" srcOrd="0" destOrd="0" presId="urn:microsoft.com/office/officeart/2005/8/layout/vProcess5"/>
     <dgm:cxn modelId="{DB0040D3-EA5A-463C-AF6D-A91F53FA1DA0}" srcId="{938D24B0-5060-42E2-9667-8CA935EEA60D}" destId="{351E66D0-3599-4611-91A4-3288CE42E081}" srcOrd="4" destOrd="0" parTransId="{59880111-139A-414F-B908-C8B1AF1BA2EB}" sibTransId="{FA3DA7D5-F7C9-46B6-8880-4617ED681ABD}"/>
-    <dgm:cxn modelId="{38ED44CD-60CA-4EC9-B833-3AF9C56DDF47}" srcId="{938D24B0-5060-42E2-9667-8CA935EEA60D}" destId="{9A7A85EC-BA72-4BD3-929C-652DB91B5ED2}" srcOrd="0" destOrd="0" parTransId="{21954B8E-5AC0-4348-AB99-CA6DC84F4A9E}" sibTransId="{3469DD57-2381-4AE8-913F-820162C5D5D3}"/>
-    <dgm:cxn modelId="{69DBF375-D179-4163-B023-A94BE1385070}" type="presOf" srcId="{05A510C6-74E4-4D21-8632-243D534FD012}" destId="{629FC991-0501-4368-8C61-1E7AA0F28FF5}" srcOrd="1" destOrd="0" presId="urn:microsoft.com/office/officeart/2005/8/layout/vProcess5"/>
-    <dgm:cxn modelId="{4BA95CFA-3D2A-42C2-A258-3CDA4F65E02D}" type="presOf" srcId="{938D24B0-5060-42E2-9667-8CA935EEA60D}" destId="{3EB9669E-B84C-4A18-A0B5-4A4D12E792D9}" srcOrd="0" destOrd="0" presId="urn:microsoft.com/office/officeart/2005/8/layout/vProcess5"/>
-    <dgm:cxn modelId="{CCAC3AD6-42F7-4033-B52F-91550F8F10A5}" type="presOf" srcId="{9A7A85EC-BA72-4BD3-929C-652DB91B5ED2}" destId="{17DA420E-96DD-486E-8064-C9BD5C248AEE}" srcOrd="1" destOrd="0" presId="urn:microsoft.com/office/officeart/2005/8/layout/vProcess5"/>
-    <dgm:cxn modelId="{6AADAE31-024F-4557-AF35-A5E542B669A4}" srcId="{938D24B0-5060-42E2-9667-8CA935EEA60D}" destId="{03D286A0-700A-4AEB-A3D5-8D8B0071FE39}" srcOrd="2" destOrd="0" parTransId="{F3DA734E-7141-4F02-9793-986775FA5D73}" sibTransId="{2499896B-D394-4438-B5A5-E703DFAB0384}"/>
-    <dgm:cxn modelId="{0D23B785-2695-47B0-AF01-85231558D0C3}" type="presOf" srcId="{2499896B-D394-4438-B5A5-E703DFAB0384}" destId="{5BFAE55B-4A8B-422B-97C9-758C86FE6A91}" srcOrd="0" destOrd="0" presId="urn:microsoft.com/office/officeart/2005/8/layout/vProcess5"/>
-    <dgm:cxn modelId="{F89C700D-89AD-41E4-BDBD-82C7A3AE32B8}" type="presOf" srcId="{E941F892-C15D-4D8F-86C6-E961C1A93635}" destId="{2C4F8FA3-F1AA-4EEB-B2A0-49EA4BA229B5}" srcOrd="0" destOrd="0" presId="urn:microsoft.com/office/officeart/2005/8/layout/vProcess5"/>
-    <dgm:cxn modelId="{7FC64E14-2FF7-42C8-8051-F5AA2266BE4A}" type="presOf" srcId="{03D286A0-700A-4AEB-A3D5-8D8B0071FE39}" destId="{CEBDF7F8-69FF-40DE-9C37-0FE572F8DB56}" srcOrd="0" destOrd="0" presId="urn:microsoft.com/office/officeart/2005/8/layout/vProcess5"/>
-    <dgm:cxn modelId="{911361BE-5002-4BD9-B076-F727353A9CAF}" srcId="{938D24B0-5060-42E2-9667-8CA935EEA60D}" destId="{3DF10474-EA7C-4593-B86B-2948FE79E015}" srcOrd="3" destOrd="0" parTransId="{ECC424DB-504D-4C74-911D-C49B8033BB96}" sibTransId="{E941F892-C15D-4D8F-86C6-E961C1A93635}"/>
-    <dgm:cxn modelId="{A66A9C02-DA60-44D9-B3BD-F8885602034B}" type="presOf" srcId="{CE54B525-FB44-4CCD-B971-CE7B10A7E1C2}" destId="{17D3336D-9771-4A5B-A7A0-3C91A184A6E7}" srcOrd="0" destOrd="0" presId="urn:microsoft.com/office/officeart/2005/8/layout/vProcess5"/>
-    <dgm:cxn modelId="{6090ECB5-F422-43F8-93E4-9AB6F2F03E2D}" type="presOf" srcId="{03D286A0-700A-4AEB-A3D5-8D8B0071FE39}" destId="{A7636D8C-573B-4603-B99C-61F3E5A76E4A}" srcOrd="1" destOrd="0" presId="urn:microsoft.com/office/officeart/2005/8/layout/vProcess5"/>
-    <dgm:cxn modelId="{58FF0824-B797-4D10-A0FF-B731C8313838}" type="presOf" srcId="{9A7A85EC-BA72-4BD3-929C-652DB91B5ED2}" destId="{AA75EE54-E8DB-41B8-8A23-6DA00722AD94}" srcOrd="0" destOrd="0" presId="urn:microsoft.com/office/officeart/2005/8/layout/vProcess5"/>
-    <dgm:cxn modelId="{58F0B084-D148-4B8F-A8F2-2668B05EFD0A}" type="presOf" srcId="{3469DD57-2381-4AE8-913F-820162C5D5D3}" destId="{EF80A5C7-1257-4CB1-B7A8-30C079CC3D81}" srcOrd="0" destOrd="0" presId="urn:microsoft.com/office/officeart/2005/8/layout/vProcess5"/>
-    <dgm:cxn modelId="{B2C3DBAF-866E-4EDD-8B1F-6DEE9C3000F5}" type="presOf" srcId="{3DF10474-EA7C-4593-B86B-2948FE79E015}" destId="{A66A83E4-E1BE-41C9-9382-CE0E657109FB}" srcOrd="1" destOrd="0" presId="urn:microsoft.com/office/officeart/2005/8/layout/vProcess5"/>
-    <dgm:cxn modelId="{1D51414E-ABA5-4E99-9739-A6789EAC7F9E}" type="presOf" srcId="{351E66D0-3599-4611-91A4-3288CE42E081}" destId="{77FEA822-B282-47AA-9BA9-739BB69A9531}" srcOrd="1" destOrd="0" presId="urn:microsoft.com/office/officeart/2005/8/layout/vProcess5"/>
-    <dgm:cxn modelId="{5E094B2F-6DB3-4290-9510-D2ECA13BCA5D}" type="presOf" srcId="{05A510C6-74E4-4D21-8632-243D534FD012}" destId="{71AF074C-5E0C-4937-BFD2-F6F43CA23520}" srcOrd="0" destOrd="0" presId="urn:microsoft.com/office/officeart/2005/8/layout/vProcess5"/>
-    <dgm:cxn modelId="{59F9BE04-E3A3-42C6-9483-9F1B6588D91F}" type="presParOf" srcId="{3EB9669E-B84C-4A18-A0B5-4A4D12E792D9}" destId="{912ADADC-E1AC-4DEE-8513-D61E073E388E}" srcOrd="0" destOrd="0" presId="urn:microsoft.com/office/officeart/2005/8/layout/vProcess5"/>
-    <dgm:cxn modelId="{F9E1CA4E-1FB5-4B58-9D4D-247ACEE1A360}" type="presParOf" srcId="{3EB9669E-B84C-4A18-A0B5-4A4D12E792D9}" destId="{AA75EE54-E8DB-41B8-8A23-6DA00722AD94}" srcOrd="1" destOrd="0" presId="urn:microsoft.com/office/officeart/2005/8/layout/vProcess5"/>
-    <dgm:cxn modelId="{CD3959A0-665E-4DC2-91DB-1D02D78950B4}" type="presParOf" srcId="{3EB9669E-B84C-4A18-A0B5-4A4D12E792D9}" destId="{71AF074C-5E0C-4937-BFD2-F6F43CA23520}" srcOrd="2" destOrd="0" presId="urn:microsoft.com/office/officeart/2005/8/layout/vProcess5"/>
-    <dgm:cxn modelId="{658CF351-F632-4F49-B3A5-27E7D33F7700}" type="presParOf" srcId="{3EB9669E-B84C-4A18-A0B5-4A4D12E792D9}" destId="{CEBDF7F8-69FF-40DE-9C37-0FE572F8DB56}" srcOrd="3" destOrd="0" presId="urn:microsoft.com/office/officeart/2005/8/layout/vProcess5"/>
-    <dgm:cxn modelId="{FE67364F-957D-4005-B812-B844702D3FC7}" type="presParOf" srcId="{3EB9669E-B84C-4A18-A0B5-4A4D12E792D9}" destId="{7017AE7E-95FB-42C0-9E7F-E9964CEDDAA0}" srcOrd="4" destOrd="0" presId="urn:microsoft.com/office/officeart/2005/8/layout/vProcess5"/>
-    <dgm:cxn modelId="{4C9C34EA-66AF-46B3-8656-328D9FC38745}" type="presParOf" srcId="{3EB9669E-B84C-4A18-A0B5-4A4D12E792D9}" destId="{17DA71DE-322C-4828-9AD7-5425D49F2844}" srcOrd="5" destOrd="0" presId="urn:microsoft.com/office/officeart/2005/8/layout/vProcess5"/>
-    <dgm:cxn modelId="{5D0F97CC-A3CF-4B94-9D1E-E5090A19185C}" type="presParOf" srcId="{3EB9669E-B84C-4A18-A0B5-4A4D12E792D9}" destId="{EF80A5C7-1257-4CB1-B7A8-30C079CC3D81}" srcOrd="6" destOrd="0" presId="urn:microsoft.com/office/officeart/2005/8/layout/vProcess5"/>
-    <dgm:cxn modelId="{0B97A7B2-26F4-4AFF-9635-ACF29D3DB029}" type="presParOf" srcId="{3EB9669E-B84C-4A18-A0B5-4A4D12E792D9}" destId="{17D3336D-9771-4A5B-A7A0-3C91A184A6E7}" srcOrd="7" destOrd="0" presId="urn:microsoft.com/office/officeart/2005/8/layout/vProcess5"/>
-    <dgm:cxn modelId="{2835B69A-E2A1-48F5-B6EF-285390D3FAE7}" type="presParOf" srcId="{3EB9669E-B84C-4A18-A0B5-4A4D12E792D9}" destId="{5BFAE55B-4A8B-422B-97C9-758C86FE6A91}" srcOrd="8" destOrd="0" presId="urn:microsoft.com/office/officeart/2005/8/layout/vProcess5"/>
-    <dgm:cxn modelId="{E2952F55-65C9-4942-A5B7-9867FE8B4423}" type="presParOf" srcId="{3EB9669E-B84C-4A18-A0B5-4A4D12E792D9}" destId="{2C4F8FA3-F1AA-4EEB-B2A0-49EA4BA229B5}" srcOrd="9" destOrd="0" presId="urn:microsoft.com/office/officeart/2005/8/layout/vProcess5"/>
-    <dgm:cxn modelId="{759F68CC-57DC-4C18-AEF2-3F98FA14E9D2}" type="presParOf" srcId="{3EB9669E-B84C-4A18-A0B5-4A4D12E792D9}" destId="{17DA420E-96DD-486E-8064-C9BD5C248AEE}" srcOrd="10" destOrd="0" presId="urn:microsoft.com/office/officeart/2005/8/layout/vProcess5"/>
-    <dgm:cxn modelId="{AB50DB96-594F-40C0-9882-B56E754782E7}" type="presParOf" srcId="{3EB9669E-B84C-4A18-A0B5-4A4D12E792D9}" destId="{629FC991-0501-4368-8C61-1E7AA0F28FF5}" srcOrd="11" destOrd="0" presId="urn:microsoft.com/office/officeart/2005/8/layout/vProcess5"/>
-    <dgm:cxn modelId="{97B6BF58-1083-4CCE-9458-217BB4C6442B}" type="presParOf" srcId="{3EB9669E-B84C-4A18-A0B5-4A4D12E792D9}" destId="{A7636D8C-573B-4603-B99C-61F3E5A76E4A}" srcOrd="12" destOrd="0" presId="urn:microsoft.com/office/officeart/2005/8/layout/vProcess5"/>
-    <dgm:cxn modelId="{C7EDB1D3-520E-45DB-B8F7-1ADEEE0C793A}" type="presParOf" srcId="{3EB9669E-B84C-4A18-A0B5-4A4D12E792D9}" destId="{A66A83E4-E1BE-41C9-9382-CE0E657109FB}" srcOrd="13" destOrd="0" presId="urn:microsoft.com/office/officeart/2005/8/layout/vProcess5"/>
-    <dgm:cxn modelId="{A7FA6B84-DF85-47E0-A7EB-FE45C95CC679}" type="presParOf" srcId="{3EB9669E-B84C-4A18-A0B5-4A4D12E792D9}" destId="{77FEA822-B282-47AA-9BA9-739BB69A9531}" srcOrd="14" destOrd="0" presId="urn:microsoft.com/office/officeart/2005/8/layout/vProcess5"/>
+    <dgm:cxn modelId="{A47D2639-6E79-4BD8-AB4D-33B9DD05F81B}" type="presOf" srcId="{9A7A85EC-BA72-4BD3-929C-652DB91B5ED2}" destId="{AA75EE54-E8DB-41B8-8A23-6DA00722AD94}" srcOrd="0" destOrd="0" presId="urn:microsoft.com/office/officeart/2005/8/layout/vProcess5"/>
+    <dgm:cxn modelId="{A6F97163-2F0B-4AE4-9A95-C1759453A7AF}" type="presOf" srcId="{05A510C6-74E4-4D21-8632-243D534FD012}" destId="{71AF074C-5E0C-4937-BFD2-F6F43CA23520}" srcOrd="0" destOrd="0" presId="urn:microsoft.com/office/officeart/2005/8/layout/vProcess5"/>
+    <dgm:cxn modelId="{45AE993A-0A1C-4A32-AEB8-2F1403F8274D}" type="presOf" srcId="{3DF10474-EA7C-4593-B86B-2948FE79E015}" destId="{7017AE7E-95FB-42C0-9E7F-E9964CEDDAA0}" srcOrd="0" destOrd="0" presId="urn:microsoft.com/office/officeart/2005/8/layout/vProcess5"/>
+    <dgm:cxn modelId="{1A493321-0B44-4563-A988-BF664180B969}" type="presParOf" srcId="{3EB9669E-B84C-4A18-A0B5-4A4D12E792D9}" destId="{912ADADC-E1AC-4DEE-8513-D61E073E388E}" srcOrd="0" destOrd="0" presId="urn:microsoft.com/office/officeart/2005/8/layout/vProcess5"/>
+    <dgm:cxn modelId="{B3D946F9-3C9E-4167-B29E-A62440B5C8C9}" type="presParOf" srcId="{3EB9669E-B84C-4A18-A0B5-4A4D12E792D9}" destId="{AA75EE54-E8DB-41B8-8A23-6DA00722AD94}" srcOrd="1" destOrd="0" presId="urn:microsoft.com/office/officeart/2005/8/layout/vProcess5"/>
+    <dgm:cxn modelId="{7AC4658C-C46B-49A2-8ED0-B06B22AE1FB8}" type="presParOf" srcId="{3EB9669E-B84C-4A18-A0B5-4A4D12E792D9}" destId="{71AF074C-5E0C-4937-BFD2-F6F43CA23520}" srcOrd="2" destOrd="0" presId="urn:microsoft.com/office/officeart/2005/8/layout/vProcess5"/>
+    <dgm:cxn modelId="{3A5BD103-0F4D-4F4D-9D9A-EB63732706A6}" type="presParOf" srcId="{3EB9669E-B84C-4A18-A0B5-4A4D12E792D9}" destId="{CEBDF7F8-69FF-40DE-9C37-0FE572F8DB56}" srcOrd="3" destOrd="0" presId="urn:microsoft.com/office/officeart/2005/8/layout/vProcess5"/>
+    <dgm:cxn modelId="{CBB26AB1-EF83-4FA7-A54F-3970800FA49C}" type="presParOf" srcId="{3EB9669E-B84C-4A18-A0B5-4A4D12E792D9}" destId="{7017AE7E-95FB-42C0-9E7F-E9964CEDDAA0}" srcOrd="4" destOrd="0" presId="urn:microsoft.com/office/officeart/2005/8/layout/vProcess5"/>
+    <dgm:cxn modelId="{6301AD45-CA17-4AA9-ACA5-6C3C29D1F04D}" type="presParOf" srcId="{3EB9669E-B84C-4A18-A0B5-4A4D12E792D9}" destId="{17DA71DE-322C-4828-9AD7-5425D49F2844}" srcOrd="5" destOrd="0" presId="urn:microsoft.com/office/officeart/2005/8/layout/vProcess5"/>
+    <dgm:cxn modelId="{E3A78277-9E39-4932-BB68-76D2068CDB73}" type="presParOf" srcId="{3EB9669E-B84C-4A18-A0B5-4A4D12E792D9}" destId="{EF80A5C7-1257-4CB1-B7A8-30C079CC3D81}" srcOrd="6" destOrd="0" presId="urn:microsoft.com/office/officeart/2005/8/layout/vProcess5"/>
+    <dgm:cxn modelId="{4CF2E474-2417-4969-9BFF-47ABE19BF5AF}" type="presParOf" srcId="{3EB9669E-B84C-4A18-A0B5-4A4D12E792D9}" destId="{17D3336D-9771-4A5B-A7A0-3C91A184A6E7}" srcOrd="7" destOrd="0" presId="urn:microsoft.com/office/officeart/2005/8/layout/vProcess5"/>
+    <dgm:cxn modelId="{DDF0AE51-EFBA-43F3-9C25-C8E287ADB1F1}" type="presParOf" srcId="{3EB9669E-B84C-4A18-A0B5-4A4D12E792D9}" destId="{5BFAE55B-4A8B-422B-97C9-758C86FE6A91}" srcOrd="8" destOrd="0" presId="urn:microsoft.com/office/officeart/2005/8/layout/vProcess5"/>
+    <dgm:cxn modelId="{079D2B7B-FA2C-4EBC-BEAA-069EE234C10B}" type="presParOf" srcId="{3EB9669E-B84C-4A18-A0B5-4A4D12E792D9}" destId="{2C4F8FA3-F1AA-4EEB-B2A0-49EA4BA229B5}" srcOrd="9" destOrd="0" presId="urn:microsoft.com/office/officeart/2005/8/layout/vProcess5"/>
+    <dgm:cxn modelId="{23800F25-C1DF-4FBB-B635-609D62951C11}" type="presParOf" srcId="{3EB9669E-B84C-4A18-A0B5-4A4D12E792D9}" destId="{17DA420E-96DD-486E-8064-C9BD5C248AEE}" srcOrd="10" destOrd="0" presId="urn:microsoft.com/office/officeart/2005/8/layout/vProcess5"/>
+    <dgm:cxn modelId="{D2441789-7FF8-49B7-9A3E-FEBDADD83B9D}" type="presParOf" srcId="{3EB9669E-B84C-4A18-A0B5-4A4D12E792D9}" destId="{629FC991-0501-4368-8C61-1E7AA0F28FF5}" srcOrd="11" destOrd="0" presId="urn:microsoft.com/office/officeart/2005/8/layout/vProcess5"/>
+    <dgm:cxn modelId="{DC3C82DC-6473-4712-89EA-57EC42F05869}" type="presParOf" srcId="{3EB9669E-B84C-4A18-A0B5-4A4D12E792D9}" destId="{A7636D8C-573B-4603-B99C-61F3E5A76E4A}" srcOrd="12" destOrd="0" presId="urn:microsoft.com/office/officeart/2005/8/layout/vProcess5"/>
+    <dgm:cxn modelId="{BF27DBC4-22FB-4507-901A-F2EE32860DA0}" type="presParOf" srcId="{3EB9669E-B84C-4A18-A0B5-4A4D12E792D9}" destId="{A66A83E4-E1BE-41C9-9382-CE0E657109FB}" srcOrd="13" destOrd="0" presId="urn:microsoft.com/office/officeart/2005/8/layout/vProcess5"/>
+    <dgm:cxn modelId="{D3BBFE84-8222-4F73-B1F1-3FD9E1A9DB57}" type="presParOf" srcId="{3EB9669E-B84C-4A18-A0B5-4A4D12E792D9}" destId="{77FEA822-B282-47AA-9BA9-739BB69A9531}" srcOrd="14" destOrd="0" presId="urn:microsoft.com/office/officeart/2005/8/layout/vProcess5"/>
   </dgm:cxnLst>
   <dgm:bg/>
   <dgm:whole/>
   <dgm:extLst>
     <a:ext uri="http://schemas.microsoft.com/office/drawing/2008/diagram">
-      <dsp:dataModelExt xmlns:dsp="http://schemas.microsoft.com/office/drawing/2008/diagram" relId="rId10" minVer="http://schemas.openxmlformats.org/drawingml/2006/diagram"/>
+      <dsp:dataModelExt xmlns:dsp="http://schemas.microsoft.com/office/drawing/2008/diagram" relId="rId11" minVer="http://schemas.openxmlformats.org/drawingml/2006/diagram"/>
     </a:ext>
   </dgm:extLst>
 </dgm:dataModel>

</xml_diff>